<commit_message>
medidas de associação entre variáveis qualitativas
</commit_message>
<xml_diff>
--- a/analise-de-dados/slides-eda/output/tabela.docx
+++ b/analise-de-dados/slides-eda/output/tabela.docx
@@ -2,12 +2,12 @@
 <file path=word/document.xml><?xml version="1.0" encoding="utf-8"?>
 <w:document xmlns:w="http://schemas.openxmlformats.org/wordprocessingml/2006/main" xmlns:m="http://schemas.openxmlformats.org/officeDocument/2006/math" xmlns:r="http://schemas.openxmlformats.org/officeDocument/2006/relationships" xmlns:o="urn:schemas-microsoft-com:office:office" xmlns:v="urn:schemas-microsoft-com:vml" xmlns:w10="urn:schemas-microsoft-com:office:word" xmlns:a="http://schemas.openxmlformats.org/drawingml/2006/main" xmlns:pic="http://schemas.openxmlformats.org/drawingml/2006/picture" xmlns:wp="http://schemas.openxmlformats.org/drawingml/2006/wordprocessingDrawing">
   <w:body>
-    <w:p xmlns:w="http://schemas.openxmlformats.org/wordprocessingml/2006/main" xmlns:wp="http://schemas.openxmlformats.org/drawingml/2006/wordprocessingDrawing" xmlns:r="http://schemas.openxmlformats.org/officeDocument/2006/relationships" xmlns:w14="http://schemas.microsoft.com/office/word/2010/wordml">
+    <w:p>
       <w:pPr>
+        <w:spacing w:before="0" w:after="60"/>
+        <w:keepNext/>
+        <w:jc w:val="start"/>
         <w:pStyle w:val="caption"/>
-        <w:color w:val="333333"/>
-        <w:jc w:val="start"/>
-        <w:keepNext/>
       </w:pPr>
       <w:r>
         <w:rPr>
@@ -45,25 +45,29 @@
       </w:r>
       <w:r>
         <w:rPr>
+          <w:b w:val="true"/>
           <w:rFonts w:ascii="Calibri" w:hAnsi="Calibri"/>
           <w:sz w:val="24"/>
+          <w:color w:val="333333"/>
         </w:rPr>
-        <w:t xml:space="default">&lt;w:rPr&gt;&lt;w:b w:val="true"&gt;&lt;/w:b&gt;&lt;/w:rPr&gt;Comprimento de pétala&lt;w:rPr&gt;&lt;w:b w:val="false"&gt;&lt;/w:b&gt;&lt;/w:rPr&gt;</w:t>
+        <w:t xml:space="preserve">Comprimento de pétala</w:t>
       </w:r>
     </w:p>
-    <w:p xmlns:w="http://schemas.openxmlformats.org/wordprocessingml/2006/main" xmlns:wp="http://schemas.openxmlformats.org/drawingml/2006/wordprocessingDrawing" xmlns:r="http://schemas.openxmlformats.org/officeDocument/2006/relationships" xmlns:w14="http://schemas.microsoft.com/office/word/2010/wordml">
+    <w:p>
       <w:pPr>
+        <w:spacing w:before="0" w:after="60"/>
+        <w:keepNext/>
+        <w:jc w:val="start"/>
         <w:pStyle w:val="caption"/>
-        <w:color w:val="333333"/>
-        <w:jc w:val="start"/>
-        <w:keepNext/>
       </w:pPr>
       <w:r>
         <w:rPr>
+          <w:i/>
           <w:rFonts w:ascii="Calibri" w:hAnsi="Calibri"/>
           <w:sz w:val="20"/>
+          <w:color w:val="333333"/>
         </w:rPr>
-        <w:t xml:space="preserve">&lt;w:rPr&gt;&lt;w:i&gt;true&lt;/w:i&gt;&lt;/w:rPr&gt;Algumas estatísticas descritivas&lt;w:rPr&gt;&lt;w:i&gt;false&lt;/w:i&gt;&lt;/w:rPr&gt;</w:t>
+        <w:t xml:space="preserve">Algumas estatísticas descritivas</w:t>
       </w:r>
     </w:p>
     <w:tbl xmlns:w="http://schemas.openxmlformats.org/wordprocessingml/2006/main" xmlns:wp="http://schemas.openxmlformats.org/drawingml/2006/wordprocessingDrawing" xmlns:r="http://schemas.openxmlformats.org/officeDocument/2006/relationships" xmlns:w14="http://schemas.microsoft.com/office/word/2010/wordml">
@@ -95,6 +99,7 @@
             <w:pPr>
               <w:spacing w:before="0" w:after="60"/>
               <w:keepNext/>
+              <w:jc w:val="start"/>
             </w:pPr>
             <w:r>
               <w:rPr>
@@ -116,6 +121,7 @@
             <w:pPr>
               <w:spacing w:before="0" w:after="60"/>
               <w:keepNext/>
+              <w:jc w:val="end"/>
             </w:pPr>
             <w:r>
               <w:rPr>
@@ -137,6 +143,7 @@
             <w:pPr>
               <w:spacing w:before="0" w:after="60"/>
               <w:keepNext/>
+              <w:jc w:val="end"/>
             </w:pPr>
             <w:r>
               <w:rPr>
@@ -158,6 +165,7 @@
             <w:pPr>
               <w:spacing w:before="0" w:after="60"/>
               <w:keepNext/>
+              <w:jc w:val="end"/>
             </w:pPr>
             <w:r>
               <w:rPr>
@@ -179,6 +187,7 @@
             <w:pPr>
               <w:spacing w:before="0" w:after="60"/>
               <w:keepNext/>
+              <w:jc w:val="end"/>
             </w:pPr>
             <w:r>
               <w:rPr>
@@ -200,6 +209,7 @@
             <w:pPr>
               <w:spacing w:before="0" w:after="60"/>
               <w:keepNext/>
+              <w:jc w:val="end"/>
             </w:pPr>
             <w:r>
               <w:rPr>
@@ -222,6 +232,7 @@
             <w:pPr>
               <w:spacing w:before="0" w:after="60"/>
               <w:keepNext/>
+              <w:jc w:val="end"/>
             </w:pPr>
             <w:r>
               <w:rPr>
@@ -250,6 +261,7 @@
             <w:pPr>
               <w:spacing w:before="0" w:after="60"/>
               <w:keepNext/>
+              <w:jc w:val="start"/>
             </w:pPr>
             <w:r>
               <w:rPr>
@@ -273,6 +285,7 @@
             <w:pPr>
               <w:spacing w:before="0" w:after="60"/>
               <w:keepNext/>
+              <w:jc w:val="end"/>
             </w:pPr>
             <w:r>
               <w:rPr>
@@ -296,6 +309,7 @@
             <w:pPr>
               <w:spacing w:before="0" w:after="60"/>
               <w:keepNext/>
+              <w:jc w:val="end"/>
             </w:pPr>
             <w:r>
               <w:rPr>
@@ -319,6 +333,7 @@
             <w:pPr>
               <w:spacing w:before="0" w:after="60"/>
               <w:keepNext/>
+              <w:jc w:val="end"/>
             </w:pPr>
             <w:r>
               <w:rPr>
@@ -342,6 +357,7 @@
             <w:pPr>
               <w:spacing w:before="0" w:after="60"/>
               <w:keepNext/>
+              <w:jc w:val="end"/>
             </w:pPr>
             <w:r>
               <w:rPr>
@@ -365,6 +381,7 @@
             <w:pPr>
               <w:spacing w:before="0" w:after="60"/>
               <w:keepNext/>
+              <w:jc w:val="end"/>
             </w:pPr>
             <w:r>
               <w:rPr>
@@ -388,6 +405,7 @@
             <w:pPr>
               <w:spacing w:before="0" w:after="60"/>
               <w:keepNext/>
+              <w:jc w:val="end"/>
             </w:pPr>
             <w:r>
               <w:rPr>
@@ -416,6 +434,7 @@
             <w:pPr>
               <w:spacing w:before="0" w:after="60"/>
               <w:keepNext/>
+              <w:jc w:val="start"/>
             </w:pPr>
             <w:r>
               <w:rPr>
@@ -439,6 +458,7 @@
             <w:pPr>
               <w:spacing w:before="0" w:after="60"/>
               <w:keepNext/>
+              <w:jc w:val="end"/>
             </w:pPr>
             <w:r>
               <w:rPr>
@@ -462,6 +482,7 @@
             <w:pPr>
               <w:spacing w:before="0" w:after="60"/>
               <w:keepNext/>
+              <w:jc w:val="end"/>
             </w:pPr>
             <w:r>
               <w:rPr>
@@ -485,6 +506,7 @@
             <w:pPr>
               <w:spacing w:before="0" w:after="60"/>
               <w:keepNext/>
+              <w:jc w:val="end"/>
             </w:pPr>
             <w:r>
               <w:rPr>
@@ -508,6 +530,7 @@
             <w:pPr>
               <w:spacing w:before="0" w:after="60"/>
               <w:keepNext/>
+              <w:jc w:val="end"/>
             </w:pPr>
             <w:r>
               <w:rPr>
@@ -531,6 +554,7 @@
             <w:pPr>
               <w:spacing w:before="0" w:after="60"/>
               <w:keepNext/>
+              <w:jc w:val="end"/>
             </w:pPr>
             <w:r>
               <w:rPr>
@@ -554,6 +578,7 @@
             <w:pPr>
               <w:spacing w:before="0" w:after="60"/>
               <w:keepNext/>
+              <w:jc w:val="end"/>
             </w:pPr>
             <w:r>
               <w:rPr>
@@ -582,6 +607,7 @@
             <w:pPr>
               <w:spacing w:before="0" w:after="60"/>
               <w:keepNext/>
+              <w:jc w:val="start"/>
             </w:pPr>
             <w:r>
               <w:rPr>
@@ -605,6 +631,7 @@
             <w:pPr>
               <w:spacing w:before="0" w:after="60"/>
               <w:keepNext/>
+              <w:jc w:val="end"/>
             </w:pPr>
             <w:r>
               <w:rPr>
@@ -628,6 +655,7 @@
             <w:pPr>
               <w:spacing w:before="0" w:after="60"/>
               <w:keepNext/>
+              <w:jc w:val="end"/>
             </w:pPr>
             <w:r>
               <w:rPr>
@@ -651,6 +679,7 @@
             <w:pPr>
               <w:spacing w:before="0" w:after="60"/>
               <w:keepNext/>
+              <w:jc w:val="end"/>
             </w:pPr>
             <w:r>
               <w:rPr>
@@ -674,6 +703,7 @@
             <w:pPr>
               <w:spacing w:before="0" w:after="60"/>
               <w:keepNext/>
+              <w:jc w:val="end"/>
             </w:pPr>
             <w:r>
               <w:rPr>
@@ -697,6 +727,7 @@
             <w:pPr>
               <w:spacing w:before="0" w:after="60"/>
               <w:keepNext/>
+              <w:jc w:val="end"/>
             </w:pPr>
             <w:r>
               <w:rPr>
@@ -720,6 +751,7 @@
             <w:pPr>
               <w:spacing w:before="0" w:after="60"/>
               <w:keepNext/>
+              <w:jc w:val="end"/>
             </w:pPr>
             <w:r>
               <w:rPr>

</xml_diff>